<commit_message>
last minute bug fix and testing
</commit_message>
<xml_diff>
--- a/programming_assignment_2/results.docx
+++ b/programming_assignment_2/results.docx
@@ -9,11 +9,11 @@
         <w:tblLook w:val="04A0" w:firstRow="1" w:lastRow="0" w:firstColumn="1" w:lastColumn="0" w:noHBand="0" w:noVBand="1"/>
       </w:tblPr>
       <w:tblGrid>
-        <w:gridCol w:w="1870"/>
-        <w:gridCol w:w="1870"/>
-        <w:gridCol w:w="1870"/>
-        <w:gridCol w:w="1870"/>
-        <w:gridCol w:w="1870"/>
+        <w:gridCol w:w="1794"/>
+        <w:gridCol w:w="2399"/>
+        <w:gridCol w:w="1793"/>
+        <w:gridCol w:w="1682"/>
+        <w:gridCol w:w="1682"/>
       </w:tblGrid>
       <w:tr>
         <w:tc>
@@ -86,6 +86,9 @@
             <w:r>
               <w:t xml:space="preserve">python DPLL.py </w:t>
             </w:r>
+            <w:r>
+              <w:t>Sammys/KB/</w:t>
+            </w:r>
             <w:proofErr w:type="spellStart"/>
             <w:r>
               <w:t>sammy.cnf</w:t>
@@ -155,6 +158,9 @@
             <w:r>
               <w:t xml:space="preserve">python DPLL.py </w:t>
             </w:r>
+            <w:r>
+              <w:t>Sammys/KB/</w:t>
+            </w:r>
             <w:proofErr w:type="spellStart"/>
             <w:r>
               <w:t>sammy.cnf</w:t>
@@ -216,7 +222,13 @@
           </w:tcPr>
           <w:p>
             <w:r>
-              <w:t>python DPLL.py 3queens.cnf</w:t>
+              <w:t xml:space="preserve">python DPLL.py </w:t>
+            </w:r>
+            <w:r>
+              <w:t>Queens/KB/</w:t>
+            </w:r>
+            <w:r>
+              <w:t>3queens.cnf</w:t>
             </w:r>
           </w:p>
         </w:tc>
@@ -271,10 +283,10 @@
               <w:t xml:space="preserve">python DPLL.py </w:t>
             </w:r>
             <w:r>
-              <w:t>4</w:t>
-            </w:r>
-            <w:r>
-              <w:t>queens.cnf</w:t>
+              <w:t>Queens/KB/</w:t>
+            </w:r>
+            <w:r>
+              <w:t>4queens.cnf</w:t>
             </w:r>
           </w:p>
         </w:tc>
@@ -329,10 +341,10 @@
               <w:t xml:space="preserve">python DPLL.py </w:t>
             </w:r>
             <w:r>
-              <w:t>5</w:t>
-            </w:r>
-            <w:r>
-              <w:t>queens.cnf</w:t>
+              <w:t>Queens/KB/</w:t>
+            </w:r>
+            <w:r>
+              <w:t>5queens.cnf</w:t>
             </w:r>
           </w:p>
         </w:tc>
@@ -387,10 +399,10 @@
               <w:t xml:space="preserve">python DPLL.py </w:t>
             </w:r>
             <w:r>
-              <w:t>6</w:t>
-            </w:r>
-            <w:r>
-              <w:t>queens.cnf</w:t>
+              <w:t>Queens/KB/</w:t>
+            </w:r>
+            <w:r>
+              <w:t>6queens.cnf</w:t>
             </w:r>
           </w:p>
         </w:tc>
@@ -444,6 +456,9 @@
             <w:r>
               <w:t xml:space="preserve">python DPLL.py </w:t>
             </w:r>
+            <w:r>
+              <w:t>Map/KB/</w:t>
+            </w:r>
             <w:proofErr w:type="spellStart"/>
             <w:r>
               <w:t>mapcolor.cnf</w:t>
@@ -501,6 +516,9 @@
             <w:r>
               <w:t xml:space="preserve">python DPLL.py </w:t>
             </w:r>
+            <w:r>
+              <w:t>Map/KB/</w:t>
+            </w:r>
             <w:proofErr w:type="spellStart"/>
             <w:r>
               <w:t>mapcolor.cnf</w:t>
@@ -560,6 +578,9 @@
           <w:p>
             <w:r>
               <w:t xml:space="preserve">python DPLL.py </w:t>
+            </w:r>
+            <w:r>
+              <w:t>Map/KB/</w:t>
             </w:r>
             <w:proofErr w:type="spellStart"/>
             <w:r>

</xml_diff>